<commit_message>
modified lab_4 and added lab_5
</commit_message>
<xml_diff>
--- a/Lab_4(graphs)/Лаба_4(отчет).docx
+++ b/Lab_4(graphs)/Лаба_4(отчет).docx
@@ -800,7 +800,21 @@
         <w:rPr>
           <w:color w:val="24292F"/>
         </w:rPr>
-        <w:t>В качестве проверки работоспособности, требуется сгенерировать 10 графов с возрастающим количеством вершин и ребер (количество выбирать в зависимости от сложности расчета для вашего отдельно взятого ПК). На каждом из сгенерированных графов требуется выполнить поиск кратчайшего пути или подтвердить его отсутствие из точки А в точку Б, выбирающиеся случайным образом заранее, поиском в ширину и поиском в глубину, замерев время требуемое на выполнение операции. Результаты замеров наложить на график и проанализировать эффективность применения обоих методов к этой задаче.</w:t>
+        <w:t xml:space="preserve">В качестве проверки работоспособности, требуется сгенерировать 10 графов с возрастающим количеством вершин и ребер (количество выбирать в зависимости от сложности расчета для вашего отдельно взятого ПК). На каждом из сгенерированных графов требуется выполнить поиск кратчайшего пути или подтвердить его отсутствие из точки А в точку Б, выбирающиеся случайным образом заранее, поиском в ширину и поиском в глубину, замерев </w:t>
+      </w:r>
+      <w:proofErr w:type="gramStart"/>
+      <w:r>
+        <w:rPr>
+          <w:color w:val="24292F"/>
+        </w:rPr>
+        <w:t>время</w:t>
+      </w:r>
+      <w:proofErr w:type="gramEnd"/>
+      <w:r>
+        <w:rPr>
+          <w:color w:val="24292F"/>
+        </w:rPr>
+        <w:t xml:space="preserve"> требуемое на выполнение операции. Результаты замеров наложить на график и проанализировать эффективность применения обоих методов к этой задаче.</w:t>
       </w:r>
     </w:p>
     <w:p/>
@@ -1424,7 +1438,15 @@
         </w:numPr>
       </w:pPr>
       <w:r>
-        <w:t>Создаем представление графа в виде словаре, где ключ - это вершина, а значение это список смежных вершин.</w:t>
+        <w:t xml:space="preserve">Создаем представление графа в виде словаре, где ключ </w:t>
+      </w:r>
+      <w:proofErr w:type="gramStart"/>
+      <w:r>
+        <w:t>- это</w:t>
+      </w:r>
+      <w:proofErr w:type="gramEnd"/>
+      <w:r>
+        <w:t xml:space="preserve"> вершина, а значение это список смежных вершин.</w:t>
       </w:r>
     </w:p>
     <w:p>
@@ -1819,6 +1841,7 @@
         </w:rPr>
         <w:t>_</w:t>
       </w:r>
+      <w:proofErr w:type="gramStart"/>
       <w:r>
         <w:rPr>
           <w:rFonts w:eastAsiaTheme="minorHAnsi"/>
@@ -1831,7 +1854,15 @@
           <w:rFonts w:eastAsiaTheme="minorHAnsi"/>
           <w:lang w:eastAsia="en-US"/>
         </w:rPr>
-        <w:t>()</w:t>
+        <w:t>(</w:t>
+      </w:r>
+      <w:proofErr w:type="gramEnd"/>
+      <w:r>
+        <w:rPr>
+          <w:rFonts w:eastAsiaTheme="minorHAnsi"/>
+          <w:lang w:eastAsia="en-US"/>
+        </w:rPr>
+        <w:t>)</w:t>
       </w:r>
       <w:r>
         <w:rPr>
@@ -1847,6 +1878,270 @@
         </w:rPr>
         <w:t xml:space="preserve"> </w:t>
       </w:r>
+    </w:p>
+    <w:p>
+      <w:pPr>
+        <w:pStyle w:val="a9"/>
+        <w:numPr>
+          <w:ilvl w:val="0"/>
+          <w:numId w:val="6"/>
+        </w:numPr>
+        <w:rPr>
+          <w:rFonts w:eastAsiaTheme="minorHAnsi"/>
+          <w:lang w:eastAsia="en-US"/>
+        </w:rPr>
+      </w:pPr>
+      <w:r>
+        <w:rPr>
+          <w:rFonts w:eastAsiaTheme="minorHAnsi"/>
+          <w:lang w:eastAsia="en-US"/>
+        </w:rPr>
+        <w:t xml:space="preserve">В основе </w:t>
+      </w:r>
+      <w:r>
+        <w:rPr>
+          <w:rFonts w:eastAsiaTheme="minorHAnsi"/>
+          <w:lang w:eastAsia="en-US"/>
+        </w:rPr>
+        <w:t xml:space="preserve">направленного </w:t>
+      </w:r>
+      <w:r>
+        <w:rPr>
+          <w:rFonts w:eastAsiaTheme="minorHAnsi"/>
+          <w:lang w:eastAsia="en-US"/>
+        </w:rPr>
+        <w:t xml:space="preserve">графа лежит </w:t>
+      </w:r>
+      <w:r>
+        <w:rPr>
+          <w:rFonts w:eastAsiaTheme="minorHAnsi"/>
+          <w:lang w:eastAsia="en-US"/>
+        </w:rPr>
+        <w:t>генерация связанных вершин для каждой вершины без обратной связи следующих с предыдущими. Для основы ненаправленного графа был взят</w:t>
+      </w:r>
+      <w:r>
+        <w:rPr>
+          <w:rFonts w:eastAsiaTheme="minorHAnsi"/>
+          <w:lang w:eastAsia="en-US"/>
+        </w:rPr>
+        <w:t xml:space="preserve"> </w:t>
+      </w:r>
+      <w:r>
+        <w:rPr>
+          <w:color w:val="323232"/>
+          <w:shd w:val="clear" w:color="auto" w:fill="FFFFFF"/>
+        </w:rPr>
+        <w:t>случайный граф, использу</w:t>
+      </w:r>
+      <w:r>
+        <w:rPr>
+          <w:color w:val="323232"/>
+          <w:shd w:val="clear" w:color="auto" w:fill="FFFFFF"/>
+        </w:rPr>
+        <w:t>ющий</w:t>
+      </w:r>
+      <w:r>
+        <w:rPr>
+          <w:color w:val="323232"/>
+          <w:shd w:val="clear" w:color="auto" w:fill="FFFFFF"/>
+        </w:rPr>
+        <w:t xml:space="preserve"> предпочтительное вложение </w:t>
+      </w:r>
+      <w:proofErr w:type="spellStart"/>
+      <w:r>
+        <w:rPr>
+          <w:color w:val="323232"/>
+          <w:shd w:val="clear" w:color="auto" w:fill="FFFFFF"/>
+        </w:rPr>
+        <w:t>Барабаси</w:t>
+      </w:r>
+      <w:proofErr w:type="spellEnd"/>
+      <w:r>
+        <w:rPr>
+          <w:color w:val="323232"/>
+          <w:shd w:val="clear" w:color="auto" w:fill="FFFFFF"/>
+        </w:rPr>
+        <w:t>-Альберта</w:t>
+      </w:r>
+      <w:r>
+        <w:rPr>
+          <w:color w:val="323232"/>
+          <w:shd w:val="clear" w:color="auto" w:fill="FFFFFF"/>
+        </w:rPr>
+        <w:t>,</w:t>
+      </w:r>
+      <w:r>
+        <w:rPr>
+          <w:color w:val="323232"/>
+          <w:shd w:val="clear" w:color="auto" w:fill="FFFFFF"/>
+        </w:rPr>
+        <w:t xml:space="preserve"> </w:t>
+      </w:r>
+      <w:r>
+        <w:rPr>
+          <w:color w:val="323232"/>
+          <w:shd w:val="clear" w:color="auto" w:fill="FFFFFF"/>
+        </w:rPr>
+        <w:t xml:space="preserve">и далее к получившемуся графу </w:t>
+      </w:r>
+      <w:r>
+        <w:rPr>
+          <w:rFonts w:eastAsiaTheme="minorHAnsi"/>
+          <w:lang w:eastAsia="en-US"/>
+        </w:rPr>
+        <w:t>добавляется связь текущей вершины с предыдущими, при условии, что предыдущие связаны с текущей</w:t>
+      </w:r>
+      <w:r>
+        <w:rPr>
+          <w:rFonts w:eastAsiaTheme="minorHAnsi"/>
+          <w:lang w:eastAsia="en-US"/>
+        </w:rPr>
+        <w:t>.</w:t>
+      </w:r>
+    </w:p>
+    <w:p>
+      <w:pPr>
+        <w:ind w:left="284" w:firstLine="0"/>
+        <w:jc w:val="center"/>
+        <w:rPr>
+          <w:rFonts w:eastAsiaTheme="minorHAnsi"/>
+          <w:lang w:eastAsia="en-US"/>
+        </w:rPr>
+      </w:pPr>
+      <w:r>
+        <w:rPr>
+          <w:rFonts w:eastAsiaTheme="minorHAnsi"/>
+          <w:noProof/>
+          <w:lang w:eastAsia="en-US"/>
+        </w:rPr>
+        <w:drawing>
+          <wp:inline distT="0" distB="0" distL="0" distR="0" wp14:anchorId="2DE56E53" wp14:editId="1BB1BD8C">
+            <wp:extent cx="3995224" cy="2714625"/>
+            <wp:effectExtent l="0" t="0" r="5715" b="0"/>
+            <wp:docPr id="4" name="Рисунок 4"/>
+            <wp:cNvGraphicFramePr>
+              <a:graphicFrameLocks xmlns:a="http://schemas.openxmlformats.org/drawingml/2006/main" noChangeAspect="1"/>
+            </wp:cNvGraphicFramePr>
+            <a:graphic xmlns:a="http://schemas.openxmlformats.org/drawingml/2006/main">
+              <a:graphicData uri="http://schemas.openxmlformats.org/drawingml/2006/picture">
+                <pic:pic xmlns:pic="http://schemas.openxmlformats.org/drawingml/2006/picture">
+                  <pic:nvPicPr>
+                    <pic:cNvPr id="4" name="Рисунок 4"/>
+                    <pic:cNvPicPr/>
+                  </pic:nvPicPr>
+                  <pic:blipFill>
+                    <a:blip r:embed="rId9" cstate="print">
+                      <a:extLst>
+                        <a:ext uri="{28A0092B-C50C-407E-A947-70E740481C1C}">
+                          <a14:useLocalDpi xmlns:a14="http://schemas.microsoft.com/office/drawing/2010/main" val="0"/>
+                        </a:ext>
+                      </a:extLst>
+                    </a:blip>
+                    <a:stretch>
+                      <a:fillRect/>
+                    </a:stretch>
+                  </pic:blipFill>
+                  <pic:spPr>
+                    <a:xfrm>
+                      <a:off x="0" y="0"/>
+                      <a:ext cx="4032282" cy="2739805"/>
+                    </a:xfrm>
+                    <a:prstGeom prst="rect">
+                      <a:avLst/>
+                    </a:prstGeom>
+                  </pic:spPr>
+                </pic:pic>
+              </a:graphicData>
+            </a:graphic>
+          </wp:inline>
+        </w:drawing>
+      </w:r>
+    </w:p>
+    <w:p>
+      <w:pPr>
+        <w:ind w:firstLine="0"/>
+        <w:rPr>
+          <w:rFonts w:eastAsiaTheme="minorHAnsi"/>
+          <w:lang w:eastAsia="en-US"/>
+        </w:rPr>
+      </w:pPr>
+    </w:p>
+    <w:p>
+      <w:pPr>
+        <w:ind w:firstLine="0"/>
+        <w:jc w:val="center"/>
+        <w:rPr>
+          <w:rFonts w:eastAsiaTheme="minorHAnsi"/>
+          <w:lang w:eastAsia="en-US"/>
+        </w:rPr>
+      </w:pPr>
+      <w:r>
+        <w:rPr>
+          <w:rFonts w:eastAsiaTheme="minorHAnsi"/>
+          <w:noProof/>
+          <w:lang w:eastAsia="en-US"/>
+        </w:rPr>
+        <w:lastRenderedPageBreak/>
+        <w:drawing>
+          <wp:inline distT="0" distB="0" distL="0" distR="0" wp14:anchorId="1E49FAA5" wp14:editId="1A1E04F6">
+            <wp:extent cx="4191635" cy="2743200"/>
+            <wp:effectExtent l="0" t="0" r="0" b="0"/>
+            <wp:docPr id="5" name="Рисунок 5"/>
+            <wp:cNvGraphicFramePr>
+              <a:graphicFrameLocks xmlns:a="http://schemas.openxmlformats.org/drawingml/2006/main" noChangeAspect="1"/>
+            </wp:cNvGraphicFramePr>
+            <a:graphic xmlns:a="http://schemas.openxmlformats.org/drawingml/2006/main">
+              <a:graphicData uri="http://schemas.openxmlformats.org/drawingml/2006/picture">
+                <pic:pic xmlns:pic="http://schemas.openxmlformats.org/drawingml/2006/picture">
+                  <pic:nvPicPr>
+                    <pic:cNvPr id="5" name="Рисунок 5"/>
+                    <pic:cNvPicPr/>
+                  </pic:nvPicPr>
+                  <pic:blipFill>
+                    <a:blip r:embed="rId10" cstate="print">
+                      <a:extLst>
+                        <a:ext uri="{28A0092B-C50C-407E-A947-70E740481C1C}">
+                          <a14:useLocalDpi xmlns:a14="http://schemas.microsoft.com/office/drawing/2010/main" val="0"/>
+                        </a:ext>
+                      </a:extLst>
+                    </a:blip>
+                    <a:stretch>
+                      <a:fillRect/>
+                    </a:stretch>
+                  </pic:blipFill>
+                  <pic:spPr>
+                    <a:xfrm>
+                      <a:off x="0" y="0"/>
+                      <a:ext cx="4227662" cy="2766778"/>
+                    </a:xfrm>
+                    <a:prstGeom prst="rect">
+                      <a:avLst/>
+                    </a:prstGeom>
+                  </pic:spPr>
+                </pic:pic>
+              </a:graphicData>
+            </a:graphic>
+          </wp:inline>
+        </w:drawing>
+      </w:r>
+    </w:p>
+    <w:p>
+      <w:pPr>
+        <w:ind w:firstLine="0"/>
+        <w:rPr>
+          <w:rFonts w:eastAsiaTheme="minorHAnsi"/>
+          <w:lang w:eastAsia="en-US"/>
+        </w:rPr>
+      </w:pPr>
+    </w:p>
+    <w:p>
+      <w:pPr>
+        <w:ind w:firstLine="708"/>
+        <w:rPr>
+          <w:rFonts w:eastAsiaTheme="minorHAnsi"/>
+          <w:lang w:eastAsia="en-US"/>
+        </w:rPr>
+      </w:pPr>
       <w:r>
         <w:rPr>
           <w:rFonts w:eastAsiaTheme="minorHAnsi"/>
@@ -1880,7 +2175,14 @@
           <w:rFonts w:eastAsiaTheme="minorHAnsi"/>
           <w:lang w:eastAsia="en-US"/>
         </w:rPr>
-        <w:t>Дл</w:t>
+        <w:t>д</w:t>
+      </w:r>
+      <w:r>
+        <w:rPr>
+          <w:rFonts w:eastAsiaTheme="minorHAnsi"/>
+          <w:lang w:eastAsia="en-US"/>
+        </w:rPr>
+        <w:t>л</w:t>
       </w:r>
       <w:r>
         <w:rPr>
@@ -1984,7 +2286,7 @@
                     <pic:cNvPicPr/>
                   </pic:nvPicPr>
                   <pic:blipFill>
-                    <a:blip r:embed="rId9">
+                    <a:blip r:embed="rId11">
                       <a:extLst>
                         <a:ext uri="{28A0092B-C50C-407E-A947-70E740481C1C}">
                           <a14:useLocalDpi xmlns:a14="http://schemas.microsoft.com/office/drawing/2010/main" val="0"/>
@@ -2063,7 +2365,6 @@
           <w:szCs w:val="20"/>
           <w:lang w:eastAsia="en-US"/>
         </w:rPr>
-        <w:lastRenderedPageBreak/>
         <w:drawing>
           <wp:inline distT="0" distB="0" distL="0" distR="0" wp14:anchorId="2C69696F" wp14:editId="5C62C679">
             <wp:extent cx="3200564" cy="2368672"/>
@@ -2080,7 +2381,7 @@
                     <pic:cNvPicPr/>
                   </pic:nvPicPr>
                   <pic:blipFill>
-                    <a:blip r:embed="rId10">
+                    <a:blip r:embed="rId12">
                       <a:extLst>
                         <a:ext uri="{28A0092B-C50C-407E-A947-70E740481C1C}">
                           <a14:useLocalDpi xmlns:a14="http://schemas.microsoft.com/office/drawing/2010/main" val="0"/>
@@ -2125,6 +2426,7 @@
           <w:szCs w:val="20"/>
           <w:lang w:eastAsia="en-US"/>
         </w:rPr>
+        <w:lastRenderedPageBreak/>
         <w:t>Матрица инцидентности</w:t>
       </w:r>
     </w:p>
@@ -2175,7 +2477,7 @@
                     <pic:cNvPicPr/>
                   </pic:nvPicPr>
                   <pic:blipFill>
-                    <a:blip r:embed="rId11">
+                    <a:blip r:embed="rId13">
                       <a:extLst>
                         <a:ext uri="{28A0092B-C50C-407E-A947-70E740481C1C}">
                           <a14:useLocalDpi xmlns:a14="http://schemas.microsoft.com/office/drawing/2010/main" val="0"/>
@@ -2257,7 +2559,7 @@
                     <pic:cNvPicPr/>
                   </pic:nvPicPr>
                   <pic:blipFill>
-                    <a:blip r:embed="rId12" cstate="print">
+                    <a:blip r:embed="rId14" cstate="print">
                       <a:extLst>
                         <a:ext uri="{28A0092B-C50C-407E-A947-70E740481C1C}">
                           <a14:useLocalDpi xmlns:a14="http://schemas.microsoft.com/office/drawing/2010/main" val="0"/>
@@ -2312,7 +2614,7 @@
                     <pic:cNvPicPr/>
                   </pic:nvPicPr>
                   <pic:blipFill>
-                    <a:blip r:embed="rId13">
+                    <a:blip r:embed="rId15">
                       <a:extLst>
                         <a:ext uri="{28A0092B-C50C-407E-A947-70E740481C1C}">
                           <a14:useLocalDpi xmlns:a14="http://schemas.microsoft.com/office/drawing/2010/main" val="0"/>
@@ -2369,7 +2671,6 @@
         <w:jc w:val="both"/>
       </w:pPr>
       <w:r>
-        <w:lastRenderedPageBreak/>
         <w:t>Далее генерируются 10 графов с разным количеством вершин и ребер</w:t>
       </w:r>
       <w:r>
@@ -2409,7 +2710,7 @@
                     <pic:cNvPicPr/>
                   </pic:nvPicPr>
                   <pic:blipFill>
-                    <a:blip r:embed="rId14">
+                    <a:blip r:embed="rId16">
                       <a:extLst>
                         <a:ext uri="{28A0092B-C50C-407E-A947-70E740481C1C}">
                           <a14:useLocalDpi xmlns:a14="http://schemas.microsoft.com/office/drawing/2010/main" val="0"/>
@@ -2469,6 +2770,7 @@
         <w:rPr>
           <w:noProof/>
         </w:rPr>
+        <w:lastRenderedPageBreak/>
         <w:drawing>
           <wp:inline distT="0" distB="0" distL="0" distR="0" wp14:anchorId="409B138E" wp14:editId="1A6E77AE">
             <wp:extent cx="5060950" cy="4076700"/>
@@ -2485,7 +2787,7 @@
                     <pic:cNvPicPr/>
                   </pic:nvPicPr>
                   <pic:blipFill>
-                    <a:blip r:embed="rId15">
+                    <a:blip r:embed="rId17">
                       <a:extLst>
                         <a:ext uri="{28A0092B-C50C-407E-A947-70E740481C1C}">
                           <a14:useLocalDpi xmlns:a14="http://schemas.microsoft.com/office/drawing/2010/main" val="0"/>
@@ -2695,6 +2997,95 @@
     </w:lvl>
   </w:abstractNum>
   <w:abstractNum w:abstractNumId="1" w15:restartNumberingAfterBreak="0">
+    <w:nsid w:val="41093F7D"/>
+    <w:multiLevelType w:val="hybridMultilevel"/>
+    <w:tmpl w:val="214CC688"/>
+    <w:lvl w:ilvl="0" w:tplc="D2B60E62">
+      <w:start w:val="1"/>
+      <w:numFmt w:val="decimal"/>
+      <w:lvlText w:val="%1)"/>
+      <w:lvlJc w:val="left"/>
+      <w:pPr>
+        <w:ind w:left="644" w:hanging="360"/>
+      </w:pPr>
+      <w:rPr>
+        <w:rFonts w:hint="default"/>
+      </w:rPr>
+    </w:lvl>
+    <w:lvl w:ilvl="1" w:tplc="04190019" w:tentative="1">
+      <w:start w:val="1"/>
+      <w:numFmt w:val="lowerLetter"/>
+      <w:lvlText w:val="%2."/>
+      <w:lvlJc w:val="left"/>
+      <w:pPr>
+        <w:ind w:left="1364" w:hanging="360"/>
+      </w:pPr>
+    </w:lvl>
+    <w:lvl w:ilvl="2" w:tplc="0419001B" w:tentative="1">
+      <w:start w:val="1"/>
+      <w:numFmt w:val="lowerRoman"/>
+      <w:lvlText w:val="%3."/>
+      <w:lvlJc w:val="right"/>
+      <w:pPr>
+        <w:ind w:left="2084" w:hanging="180"/>
+      </w:pPr>
+    </w:lvl>
+    <w:lvl w:ilvl="3" w:tplc="0419000F" w:tentative="1">
+      <w:start w:val="1"/>
+      <w:numFmt w:val="decimal"/>
+      <w:lvlText w:val="%4."/>
+      <w:lvlJc w:val="left"/>
+      <w:pPr>
+        <w:ind w:left="2804" w:hanging="360"/>
+      </w:pPr>
+    </w:lvl>
+    <w:lvl w:ilvl="4" w:tplc="04190019" w:tentative="1">
+      <w:start w:val="1"/>
+      <w:numFmt w:val="lowerLetter"/>
+      <w:lvlText w:val="%5."/>
+      <w:lvlJc w:val="left"/>
+      <w:pPr>
+        <w:ind w:left="3524" w:hanging="360"/>
+      </w:pPr>
+    </w:lvl>
+    <w:lvl w:ilvl="5" w:tplc="0419001B" w:tentative="1">
+      <w:start w:val="1"/>
+      <w:numFmt w:val="lowerRoman"/>
+      <w:lvlText w:val="%6."/>
+      <w:lvlJc w:val="right"/>
+      <w:pPr>
+        <w:ind w:left="4244" w:hanging="180"/>
+      </w:pPr>
+    </w:lvl>
+    <w:lvl w:ilvl="6" w:tplc="0419000F" w:tentative="1">
+      <w:start w:val="1"/>
+      <w:numFmt w:val="decimal"/>
+      <w:lvlText w:val="%7."/>
+      <w:lvlJc w:val="left"/>
+      <w:pPr>
+        <w:ind w:left="4964" w:hanging="360"/>
+      </w:pPr>
+    </w:lvl>
+    <w:lvl w:ilvl="7" w:tplc="04190019" w:tentative="1">
+      <w:start w:val="1"/>
+      <w:numFmt w:val="lowerLetter"/>
+      <w:lvlText w:val="%8."/>
+      <w:lvlJc w:val="left"/>
+      <w:pPr>
+        <w:ind w:left="5684" w:hanging="360"/>
+      </w:pPr>
+    </w:lvl>
+    <w:lvl w:ilvl="8" w:tplc="0419001B" w:tentative="1">
+      <w:start w:val="1"/>
+      <w:numFmt w:val="lowerRoman"/>
+      <w:lvlText w:val="%9."/>
+      <w:lvlJc w:val="right"/>
+      <w:pPr>
+        <w:ind w:left="6404" w:hanging="180"/>
+      </w:pPr>
+    </w:lvl>
+  </w:abstractNum>
+  <w:abstractNum w:abstractNumId="2" w15:restartNumberingAfterBreak="0">
     <w:nsid w:val="58EB095F"/>
     <w:multiLevelType w:val="hybridMultilevel"/>
     <w:tmpl w:val="628E4F96"/>
@@ -2806,7 +3197,7 @@
       </w:rPr>
     </w:lvl>
   </w:abstractNum>
-  <w:abstractNum w:abstractNumId="2" w15:restartNumberingAfterBreak="0">
+  <w:abstractNum w:abstractNumId="3" w15:restartNumberingAfterBreak="0">
     <w:nsid w:val="65A3710E"/>
     <w:multiLevelType w:val="multilevel"/>
     <w:tmpl w:val="8ACC3E22"/>
@@ -2951,7 +3342,7 @@
       </w:rPr>
     </w:lvl>
   </w:abstractNum>
-  <w:abstractNum w:abstractNumId="3" w15:restartNumberingAfterBreak="0">
+  <w:abstractNum w:abstractNumId="4" w15:restartNumberingAfterBreak="0">
     <w:nsid w:val="72B84570"/>
     <w:multiLevelType w:val="multilevel"/>
     <w:tmpl w:val="18FE4E20"/>
@@ -3100,7 +3491,7 @@
       </w:rPr>
     </w:lvl>
   </w:abstractNum>
-  <w:abstractNum w:abstractNumId="4" w15:restartNumberingAfterBreak="0">
+  <w:abstractNum w:abstractNumId="5" w15:restartNumberingAfterBreak="0">
     <w:nsid w:val="78274D80"/>
     <w:multiLevelType w:val="multilevel"/>
     <w:tmpl w:val="F7203834"/>
@@ -3250,19 +3641,22 @@
     </w:lvl>
   </w:abstractNum>
   <w:num w:numId="1" w16cid:durableId="1667980795">
-    <w:abstractNumId w:val="1"/>
+    <w:abstractNumId w:val="2"/>
   </w:num>
   <w:num w:numId="2" w16cid:durableId="1032412812">
     <w:abstractNumId w:val="0"/>
   </w:num>
   <w:num w:numId="3" w16cid:durableId="400061901">
-    <w:abstractNumId w:val="2"/>
+    <w:abstractNumId w:val="3"/>
   </w:num>
   <w:num w:numId="4" w16cid:durableId="73623812">
-    <w:abstractNumId w:val="3"/>
+    <w:abstractNumId w:val="4"/>
   </w:num>
   <w:num w:numId="5" w16cid:durableId="389812216">
-    <w:abstractNumId w:val="4"/>
+    <w:abstractNumId w:val="5"/>
+  </w:num>
+  <w:num w:numId="6" w16cid:durableId="687487503">
+    <w:abstractNumId w:val="1"/>
   </w:num>
 </w:numbering>
 </file>

</xml_diff>